<commit_message>
hs breakdowns, updated methodology, and database
</commit_message>
<xml_diff>
--- a/app/text/04-methods-process/contact_us.docx
+++ b/app/text/04-methods-process/contact_us.docx
@@ -1,6 +1,6 @@
 
 <file path=word/document.xml><?xml version="1.0" encoding="utf-8"?>
-<w:document xmlns:wpc="http://schemas.microsoft.com/office/word/2010/wordprocessingCanvas" xmlns:cx="http://schemas.microsoft.com/office/drawing/2014/chartex" xmlns:cx1="http://schemas.microsoft.com/office/drawing/2015/9/8/chartex" xmlns:cx2="http://schemas.microsoft.com/office/drawing/2015/10/21/chartex" xmlns:cx3="http://schemas.microsoft.com/office/drawing/2016/5/9/chartex" xmlns:cx4="http://schemas.microsoft.com/office/drawing/2016/5/10/chartex" xmlns:cx5="http://schemas.microsoft.com/office/drawing/2016/5/11/chartex" xmlns:cx6="http://schemas.microsoft.com/office/drawing/2016/5/12/chartex" xmlns:cx7="http://schemas.microsoft.com/office/drawing/2016/5/13/chartex" xmlns:cx8="http://schemas.microsoft.com/office/drawing/2016/5/14/chartex" xmlns:mc="http://schemas.openxmlformats.org/markup-compatibility/2006" xmlns:aink="http://schemas.microsoft.com/office/drawing/2016/ink" xmlns:am3d="http://schemas.microsoft.com/office/drawing/2017/model3d" xmlns:o="urn:schemas-microsoft-com:office:office" xmlns:r="http://schemas.openxmlformats.org/officeDocument/2006/relationships" xmlns:m="http://schemas.openxmlformats.org/officeDocument/2006/math" xmlns:v="urn:schemas-microsoft-com:vml" xmlns:wp14="http://schemas.microsoft.com/office/word/2010/wordprocessingDrawing" xmlns:wp="http://schemas.openxmlformats.org/drawingml/2006/wordprocessingDrawing" xmlns:w10="urn:schemas-microsoft-com:office:word" xmlns:w="http://schemas.openxmlformats.org/wordprocessingml/2006/main" xmlns:w14="http://schemas.microsoft.com/office/word/2010/wordml" xmlns:w15="http://schemas.microsoft.com/office/word/2012/wordml" xmlns:w16cid="http://schemas.microsoft.com/office/word/2016/wordml/cid" xmlns:w16se="http://schemas.microsoft.com/office/word/2015/wordml/symex" xmlns:wpg="http://schemas.microsoft.com/office/word/2010/wordprocessingGroup" xmlns:wpi="http://schemas.microsoft.com/office/word/2010/wordprocessingInk" xmlns:wne="http://schemas.microsoft.com/office/word/2006/wordml" xmlns:wps="http://schemas.microsoft.com/office/word/2010/wordprocessingShape" mc:Ignorable="w14 w15 w16se w16cid wp14">
+<w:document xmlns:wpc="http://schemas.microsoft.com/office/word/2010/wordprocessingCanvas" xmlns:cx="http://schemas.microsoft.com/office/drawing/2014/chartex" xmlns:cx1="http://schemas.microsoft.com/office/drawing/2015/9/8/chartex" xmlns:cx2="http://schemas.microsoft.com/office/drawing/2015/10/21/chartex" xmlns:cx3="http://schemas.microsoft.com/office/drawing/2016/5/9/chartex" xmlns:cx4="http://schemas.microsoft.com/office/drawing/2016/5/10/chartex" xmlns:cx5="http://schemas.microsoft.com/office/drawing/2016/5/11/chartex" xmlns:cx6="http://schemas.microsoft.com/office/drawing/2016/5/12/chartex" xmlns:cx7="http://schemas.microsoft.com/office/drawing/2016/5/13/chartex" xmlns:cx8="http://schemas.microsoft.com/office/drawing/2016/5/14/chartex" xmlns:mc="http://schemas.openxmlformats.org/markup-compatibility/2006" xmlns:aink="http://schemas.microsoft.com/office/drawing/2016/ink" xmlns:am3d="http://schemas.microsoft.com/office/drawing/2017/model3d" xmlns:o="urn:schemas-microsoft-com:office:office" xmlns:oel="http://schemas.microsoft.com/office/2019/extlst" xmlns:r="http://schemas.openxmlformats.org/officeDocument/2006/relationships" xmlns:m="http://schemas.openxmlformats.org/officeDocument/2006/math" xmlns:v="urn:schemas-microsoft-com:vml" xmlns:wp14="http://schemas.microsoft.com/office/word/2010/wordprocessingDrawing" xmlns:wp="http://schemas.openxmlformats.org/drawingml/2006/wordprocessingDrawing" xmlns:w10="urn:schemas-microsoft-com:office:word" xmlns:w="http://schemas.openxmlformats.org/wordprocessingml/2006/main" xmlns:w14="http://schemas.microsoft.com/office/word/2010/wordml" xmlns:w15="http://schemas.microsoft.com/office/word/2012/wordml" xmlns:w16cex="http://schemas.microsoft.com/office/word/2018/wordml/cex" xmlns:w16cid="http://schemas.microsoft.com/office/word/2016/wordml/cid" xmlns:w16="http://schemas.microsoft.com/office/word/2018/wordml" xmlns:w16sdtdh="http://schemas.microsoft.com/office/word/2020/wordml/sdtdatahash" xmlns:w16se="http://schemas.microsoft.com/office/word/2015/wordml/symex" xmlns:wpg="http://schemas.microsoft.com/office/word/2010/wordprocessingGroup" xmlns:wpi="http://schemas.microsoft.com/office/word/2010/wordprocessingInk" xmlns:wne="http://schemas.microsoft.com/office/word/2006/wordml" xmlns:wps="http://schemas.microsoft.com/office/word/2010/wordprocessingShape" mc:Ignorable="w14 w15 w16se w16cid w16 w16cex w16sdtdh wp14">
   <w:body>
     <w:p>
       <w:pPr>
@@ -149,7 +149,42 @@
           <w:sz w:val="20"/>
           <w:szCs w:val="20"/>
         </w:rPr>
-        <w:t xml:space="preserve"> with questions, comments, or suggestions for improvements.</w:t>
+        <w:t xml:space="preserve"> </w:t>
+      </w:r>
+      <w:r>
+        <w:rPr>
+          <w:rFonts w:ascii="Avenir Light" w:hAnsi="Avenir Light" w:cs="Arial"/>
+          <w:sz w:val="20"/>
+          <w:szCs w:val="20"/>
+        </w:rPr>
+        <w:t xml:space="preserve">or </w:t>
+      </w:r>
+      <w:hyperlink r:id="rId7" w:history="1">
+        <w:r>
+          <w:rPr>
+            <w:rStyle w:val="Hyperlink"/>
+            <w:rFonts w:ascii="Avenir Light" w:hAnsi="Avenir Light" w:cs="Arial"/>
+            <w:sz w:val="20"/>
+            <w:szCs w:val="20"/>
+          </w:rPr>
+          <w:t>Ernesto Fernandez Monge</w:t>
+        </w:r>
+      </w:hyperlink>
+      <w:r>
+        <w:rPr>
+          <w:rFonts w:ascii="Avenir Light" w:hAnsi="Avenir Light" w:cs="Arial"/>
+          <w:sz w:val="20"/>
+          <w:szCs w:val="20"/>
+        </w:rPr>
+        <w:t xml:space="preserve"> at the Pew Charitable Trusts </w:t>
+      </w:r>
+      <w:r>
+        <w:rPr>
+          <w:rFonts w:ascii="Avenir Light" w:hAnsi="Avenir Light" w:cs="Arial"/>
+          <w:sz w:val="20"/>
+          <w:szCs w:val="20"/>
+        </w:rPr>
+        <w:t>with questions, comments, or suggestions for improvements.</w:t>
       </w:r>
     </w:p>
     <w:p>
@@ -275,7 +310,6 @@
         </w:rPr>
         <w:t>, L.L., Costello, C. (2021). </w:t>
       </w:r>
-      <w:proofErr w:type="spellStart"/>
       <w:r>
         <w:rPr>
           <w:rFonts w:ascii="Avenir Light" w:hAnsi="Avenir Light" w:cs="Arial"/>
@@ -285,7 +319,6 @@
         </w:rPr>
         <w:t>SubsidyExplorer</w:t>
       </w:r>
-      <w:proofErr w:type="spellEnd"/>
       <w:r>
         <w:rPr>
           <w:rFonts w:ascii="Avenir Light" w:hAnsi="Avenir Light" w:cs="Arial"/>
@@ -294,7 +327,7 @@
         </w:rPr>
         <w:t>. The Environmental Markets Lab, University of California, Santa Barbara. Available online at </w:t>
       </w:r>
-      <w:hyperlink r:id="rId7" w:history="1">
+      <w:hyperlink r:id="rId8" w:history="1">
         <w:r>
           <w:rPr>
             <w:rStyle w:val="Hyperlink"/>
@@ -326,8 +359,6 @@
           <w:szCs w:val="20"/>
         </w:rPr>
       </w:pPr>
-      <w:bookmarkStart w:id="0" w:name="_GoBack"/>
-      <w:bookmarkEnd w:id="0"/>
     </w:p>
     <w:p>
       <w:pPr>
@@ -341,23 +372,13 @@
           <w:szCs w:val="20"/>
         </w:rPr>
       </w:pPr>
-      <w:proofErr w:type="spellStart"/>
-      <w:r>
-        <w:rPr>
-          <w:rFonts w:ascii="Avenir Light" w:hAnsi="Avenir Light" w:cs="Arial"/>
-          <w:sz w:val="20"/>
-          <w:szCs w:val="20"/>
-        </w:rPr>
-        <w:t>SubsidyExplorer</w:t>
-      </w:r>
-      <w:proofErr w:type="spellEnd"/>
-      <w:r>
-        <w:rPr>
-          <w:rFonts w:ascii="Avenir Light" w:hAnsi="Avenir Light" w:cs="Arial"/>
-          <w:sz w:val="20"/>
-          <w:szCs w:val="20"/>
-        </w:rPr>
-        <w:t xml:space="preserve"> was developed </w:t>
+      <w:r>
+        <w:rPr>
+          <w:rFonts w:ascii="Avenir Light" w:hAnsi="Avenir Light" w:cs="Arial"/>
+          <w:sz w:val="20"/>
+          <w:szCs w:val="20"/>
+        </w:rPr>
+        <w:t xml:space="preserve">SubsidyExplorer was developed </w:t>
       </w:r>
       <w:r>
         <w:rPr>
@@ -375,7 +396,7 @@
         </w:rPr>
         <w:t xml:space="preserve"> </w:t>
       </w:r>
-      <w:hyperlink r:id="rId8" w:history="1">
+      <w:hyperlink r:id="rId9" w:history="1">
         <w:r>
           <w:rPr>
             <w:rStyle w:val="Hyperlink"/>
@@ -394,7 +415,7 @@
         </w:rPr>
         <w:t xml:space="preserve"> and researchers from the </w:t>
       </w:r>
-      <w:hyperlink r:id="rId9" w:history="1">
+      <w:hyperlink r:id="rId10" w:history="1">
         <w:r>
           <w:rPr>
             <w:rStyle w:val="Hyperlink"/>
@@ -473,7 +494,7 @@
         </w:rPr>
         <w:t xml:space="preserve"> at IOF, by </w:t>
       </w:r>
-      <w:hyperlink r:id="rId10" w:history="1">
+      <w:hyperlink r:id="rId11" w:history="1">
         <w:r>
           <w:rPr>
             <w:rStyle w:val="Hyperlink"/>
@@ -566,7 +587,7 @@
         </w:rPr>
         <w:t xml:space="preserve">his work was funded by </w:t>
       </w:r>
-      <w:hyperlink r:id="rId11" w:history="1">
+      <w:hyperlink r:id="rId12" w:history="1">
         <w:r>
           <w:rPr>
             <w:rStyle w:val="Hyperlink"/>
@@ -597,7 +618,7 @@
 </file>
 
 <file path=word/numbering.xml><?xml version="1.0" encoding="utf-8"?>
-<w:numbering xmlns:wpc="http://schemas.microsoft.com/office/word/2010/wordprocessingCanvas" xmlns:cx="http://schemas.microsoft.com/office/drawing/2014/chartex" xmlns:cx1="http://schemas.microsoft.com/office/drawing/2015/9/8/chartex" xmlns:cx2="http://schemas.microsoft.com/office/drawing/2015/10/21/chartex" xmlns:cx3="http://schemas.microsoft.com/office/drawing/2016/5/9/chartex" xmlns:cx4="http://schemas.microsoft.com/office/drawing/2016/5/10/chartex" xmlns:cx5="http://schemas.microsoft.com/office/drawing/2016/5/11/chartex" xmlns:cx6="http://schemas.microsoft.com/office/drawing/2016/5/12/chartex" xmlns:cx7="http://schemas.microsoft.com/office/drawing/2016/5/13/chartex" xmlns:cx8="http://schemas.microsoft.com/office/drawing/2016/5/14/chartex" xmlns:mc="http://schemas.openxmlformats.org/markup-compatibility/2006" xmlns:aink="http://schemas.microsoft.com/office/drawing/2016/ink" xmlns:am3d="http://schemas.microsoft.com/office/drawing/2017/model3d" xmlns:o="urn:schemas-microsoft-com:office:office" xmlns:r="http://schemas.openxmlformats.org/officeDocument/2006/relationships" xmlns:m="http://schemas.openxmlformats.org/officeDocument/2006/math" xmlns:v="urn:schemas-microsoft-com:vml" xmlns:wp14="http://schemas.microsoft.com/office/word/2010/wordprocessingDrawing" xmlns:wp="http://schemas.openxmlformats.org/drawingml/2006/wordprocessingDrawing" xmlns:w10="urn:schemas-microsoft-com:office:word" xmlns:w="http://schemas.openxmlformats.org/wordprocessingml/2006/main" xmlns:w14="http://schemas.microsoft.com/office/word/2010/wordml" xmlns:w15="http://schemas.microsoft.com/office/word/2012/wordml" xmlns:w16cid="http://schemas.microsoft.com/office/word/2016/wordml/cid" xmlns:w16se="http://schemas.microsoft.com/office/word/2015/wordml/symex" xmlns:wpg="http://schemas.microsoft.com/office/word/2010/wordprocessingGroup" xmlns:wpi="http://schemas.microsoft.com/office/word/2010/wordprocessingInk" xmlns:wne="http://schemas.microsoft.com/office/word/2006/wordml" xmlns:wps="http://schemas.microsoft.com/office/word/2010/wordprocessingShape" mc:Ignorable="w14 w15 w16se w16cid wp14">
+<w:numbering xmlns:wpc="http://schemas.microsoft.com/office/word/2010/wordprocessingCanvas" xmlns:cx="http://schemas.microsoft.com/office/drawing/2014/chartex" xmlns:cx1="http://schemas.microsoft.com/office/drawing/2015/9/8/chartex" xmlns:cx2="http://schemas.microsoft.com/office/drawing/2015/10/21/chartex" xmlns:cx3="http://schemas.microsoft.com/office/drawing/2016/5/9/chartex" xmlns:cx4="http://schemas.microsoft.com/office/drawing/2016/5/10/chartex" xmlns:cx5="http://schemas.microsoft.com/office/drawing/2016/5/11/chartex" xmlns:cx6="http://schemas.microsoft.com/office/drawing/2016/5/12/chartex" xmlns:cx7="http://schemas.microsoft.com/office/drawing/2016/5/13/chartex" xmlns:cx8="http://schemas.microsoft.com/office/drawing/2016/5/14/chartex" xmlns:mc="http://schemas.openxmlformats.org/markup-compatibility/2006" xmlns:aink="http://schemas.microsoft.com/office/drawing/2016/ink" xmlns:am3d="http://schemas.microsoft.com/office/drawing/2017/model3d" xmlns:o="urn:schemas-microsoft-com:office:office" xmlns:oel="http://schemas.microsoft.com/office/2019/extlst" xmlns:r="http://schemas.openxmlformats.org/officeDocument/2006/relationships" xmlns:m="http://schemas.openxmlformats.org/officeDocument/2006/math" xmlns:v="urn:schemas-microsoft-com:vml" xmlns:wp14="http://schemas.microsoft.com/office/word/2010/wordprocessingDrawing" xmlns:wp="http://schemas.openxmlformats.org/drawingml/2006/wordprocessingDrawing" xmlns:w10="urn:schemas-microsoft-com:office:word" xmlns:w="http://schemas.openxmlformats.org/wordprocessingml/2006/main" xmlns:w14="http://schemas.microsoft.com/office/word/2010/wordml" xmlns:w15="http://schemas.microsoft.com/office/word/2012/wordml" xmlns:w16cex="http://schemas.microsoft.com/office/word/2018/wordml/cex" xmlns:w16cid="http://schemas.microsoft.com/office/word/2016/wordml/cid" xmlns:w16="http://schemas.microsoft.com/office/word/2018/wordml" xmlns:w16sdtdh="http://schemas.microsoft.com/office/word/2020/wordml/sdtdatahash" xmlns:w16se="http://schemas.microsoft.com/office/word/2015/wordml/symex" xmlns:wpg="http://schemas.microsoft.com/office/word/2010/wordprocessingGroup" xmlns:wpi="http://schemas.microsoft.com/office/word/2010/wordprocessingInk" xmlns:wne="http://schemas.microsoft.com/office/word/2006/wordml" xmlns:wps="http://schemas.microsoft.com/office/word/2010/wordprocessingShape" mc:Ignorable="w14 w15 w16se w16cid w16 w16cex w16sdtdh wp14">
   <w:abstractNum w:abstractNumId="0" w15:restartNumberingAfterBreak="0">
     <w:nsid w:val="FFFFFF7C"/>
     <w:multiLevelType w:val="singleLevel"/>
@@ -783,41 +804,41 @@
       </w:rPr>
     </w:lvl>
   </w:abstractNum>
-  <w:num w:numId="1">
+  <w:num w:numId="1" w16cid:durableId="1966036750">
     <w:abstractNumId w:val="0"/>
   </w:num>
-  <w:num w:numId="2">
+  <w:num w:numId="2" w16cid:durableId="1135221887">
     <w:abstractNumId w:val="1"/>
   </w:num>
-  <w:num w:numId="3">
+  <w:num w:numId="3" w16cid:durableId="1481966018">
     <w:abstractNumId w:val="2"/>
   </w:num>
-  <w:num w:numId="4">
+  <w:num w:numId="4" w16cid:durableId="725108664">
     <w:abstractNumId w:val="3"/>
   </w:num>
-  <w:num w:numId="5">
+  <w:num w:numId="5" w16cid:durableId="684984845">
     <w:abstractNumId w:val="8"/>
   </w:num>
-  <w:num w:numId="6">
+  <w:num w:numId="6" w16cid:durableId="971131427">
     <w:abstractNumId w:val="4"/>
   </w:num>
-  <w:num w:numId="7">
+  <w:num w:numId="7" w16cid:durableId="862744266">
     <w:abstractNumId w:val="5"/>
   </w:num>
-  <w:num w:numId="8">
+  <w:num w:numId="8" w16cid:durableId="2066176882">
     <w:abstractNumId w:val="6"/>
   </w:num>
-  <w:num w:numId="9">
+  <w:num w:numId="9" w16cid:durableId="1333800954">
     <w:abstractNumId w:val="7"/>
   </w:num>
-  <w:num w:numId="10">
+  <w:num w:numId="10" w16cid:durableId="673413912">
     <w:abstractNumId w:val="9"/>
   </w:num>
 </w:numbering>
 </file>
 
 <file path=word/styles.xml><?xml version="1.0" encoding="utf-8"?>
-<w:styles xmlns:mc="http://schemas.openxmlformats.org/markup-compatibility/2006" xmlns:r="http://schemas.openxmlformats.org/officeDocument/2006/relationships" xmlns:w="http://schemas.openxmlformats.org/wordprocessingml/2006/main" xmlns:w14="http://schemas.microsoft.com/office/word/2010/wordml" xmlns:w15="http://schemas.microsoft.com/office/word/2012/wordml" xmlns:w16cid="http://schemas.microsoft.com/office/word/2016/wordml/cid" xmlns:w16se="http://schemas.microsoft.com/office/word/2015/wordml/symex" mc:Ignorable="w14 w15 w16se w16cid">
+<w:styles xmlns:mc="http://schemas.openxmlformats.org/markup-compatibility/2006" xmlns:r="http://schemas.openxmlformats.org/officeDocument/2006/relationships" xmlns:w="http://schemas.openxmlformats.org/wordprocessingml/2006/main" xmlns:w14="http://schemas.microsoft.com/office/word/2010/wordml" xmlns:w15="http://schemas.microsoft.com/office/word/2012/wordml" xmlns:w16cex="http://schemas.microsoft.com/office/word/2018/wordml/cex" xmlns:w16cid="http://schemas.microsoft.com/office/word/2016/wordml/cid" xmlns:w16="http://schemas.microsoft.com/office/word/2018/wordml" xmlns:w16sdtdh="http://schemas.microsoft.com/office/word/2020/wordml/sdtdatahash" xmlns:w16se="http://schemas.microsoft.com/office/word/2015/wordml/symex" mc:Ignorable="w14 w15 w16se w16cid w16 w16cex w16sdtdh">
   <w:docDefaults>
     <w:rPrDefault>
       <w:rPr>
@@ -829,7 +850,7 @@
     </w:rPrDefault>
     <w:pPrDefault/>
   </w:docDefaults>
-  <w:latentStyles w:defLockedState="0" w:defUIPriority="99" w:defSemiHidden="0" w:defUnhideWhenUsed="0" w:defQFormat="0" w:count="375">
+  <w:latentStyles w:defLockedState="0" w:defUIPriority="99" w:defSemiHidden="0" w:defUnhideWhenUsed="0" w:defQFormat="0" w:count="376">
     <w:lsdException w:name="Normal" w:uiPriority="0" w:qFormat="1"/>
     <w:lsdException w:name="heading 1" w:uiPriority="9" w:qFormat="1"/>
     <w:lsdException w:name="heading 2" w:semiHidden="1" w:uiPriority="9" w:unhideWhenUsed="1" w:qFormat="1"/>
@@ -935,7 +956,6 @@
     <w:lsdException w:name="HTML Sample" w:semiHidden="1" w:unhideWhenUsed="1"/>
     <w:lsdException w:name="HTML Typewriter" w:semiHidden="1" w:unhideWhenUsed="1"/>
     <w:lsdException w:name="HTML Variable" w:semiHidden="1" w:unhideWhenUsed="1"/>
-    <w:lsdException w:name="Normal Table" w:semiHidden="1" w:unhideWhenUsed="1"/>
     <w:lsdException w:name="annotation subject" w:semiHidden="1" w:unhideWhenUsed="1"/>
     <w:lsdException w:name="No List" w:semiHidden="1" w:unhideWhenUsed="1"/>
     <w:lsdException w:name="Outline List 1" w:semiHidden="1" w:unhideWhenUsed="1"/>
@@ -982,10 +1002,8 @@
     <w:lsdException w:name="Table Subtle 2" w:semiHidden="1" w:unhideWhenUsed="1"/>
     <w:lsdException w:name="Table Web 1" w:semiHidden="1" w:unhideWhenUsed="1"/>
     <w:lsdException w:name="Table Web 2" w:semiHidden="1" w:unhideWhenUsed="1"/>
-    <w:lsdException w:name="Table Web 3" w:semiHidden="1" w:unhideWhenUsed="1"/>
     <w:lsdException w:name="Balloon Text" w:semiHidden="1" w:unhideWhenUsed="1"/>
     <w:lsdException w:name="Table Grid" w:uiPriority="39"/>
-    <w:lsdException w:name="Table Theme" w:semiHidden="1" w:unhideWhenUsed="1"/>
     <w:lsdException w:name="Placeholder Text" w:semiHidden="1"/>
     <w:lsdException w:name="No Spacing" w:uiPriority="1" w:qFormat="1"/>
     <w:lsdException w:name="Light Shading" w:uiPriority="60"/>
@@ -1203,6 +1221,7 @@
     <w:lsdException w:name="List Table 7 Colorful Accent 6" w:uiPriority="52"/>
     <w:lsdException w:name="Mention" w:semiHidden="1" w:unhideWhenUsed="1"/>
     <w:lsdException w:name="Smart Hyperlink" w:semiHidden="1" w:unhideWhenUsed="1"/>
+    <w:lsdException w:name="Smart Link" w:semiHidden="1" w:unhideWhenUsed="1"/>
   </w:latentStyles>
   <w:style w:type="paragraph" w:default="1" w:styleId="Normal">
     <w:name w:val="Normal"/>
@@ -1212,6 +1231,7 @@
   <w:style w:type="character" w:default="1" w:styleId="DefaultParagraphFont">
     <w:name w:val="Default Paragraph Font"/>
     <w:uiPriority w:val="1"/>
+    <w:semiHidden/>
     <w:unhideWhenUsed/>
   </w:style>
   <w:style w:type="table" w:default="1" w:styleId="TableNormal">

</xml_diff>